<commit_message>
Edits to moveset document
</commit_message>
<xml_diff>
--- a/Misc. Stuff/Finalized Moveset Document.docx
+++ b/Misc. Stuff/Finalized Moveset Document.docx
@@ -508,12 +508,12 @@
           <wp:inline distB="114300" distT="114300" distL="114300" distR="114300">
             <wp:extent cx="1685925" cy="1200150"/>
             <wp:effectExtent b="0" l="0" r="0" t="0"/>
-            <wp:docPr id="2" name="image19.png"/>
+            <wp:docPr id="2" name="image7.png"/>
             <a:graphic>
               <a:graphicData uri="http://schemas.openxmlformats.org/drawingml/2006/picture">
                 <pic:pic>
                   <pic:nvPicPr>
-                    <pic:cNvPr id="0" name="image19.png"/>
+                    <pic:cNvPr id="0" name="image7.png"/>
                     <pic:cNvPicPr preferRelativeResize="0"/>
                   </pic:nvPicPr>
                   <pic:blipFill>
@@ -994,12 +994,12 @@
           <wp:inline distB="114300" distT="114300" distL="114300" distR="114300">
             <wp:extent cx="1405063" cy="1443038"/>
             <wp:effectExtent b="0" l="0" r="0" t="0"/>
-            <wp:docPr id="3" name="image20.png"/>
+            <wp:docPr id="3" name="image12.png"/>
             <a:graphic>
               <a:graphicData uri="http://schemas.openxmlformats.org/drawingml/2006/picture">
                 <pic:pic>
                   <pic:nvPicPr>
-                    <pic:cNvPr id="0" name="image20.png"/>
+                    <pic:cNvPr id="0" name="image12.png"/>
                     <pic:cNvPicPr preferRelativeResize="0"/>
                   </pic:nvPicPr>
                   <pic:blipFill>
@@ -1386,7 +1386,7 @@
         <w:rPr>
           <w:rtl w:val="0"/>
         </w:rPr>
-        <w:t xml:space="preserve">j.B- Far reaching, horizontal kick.</w:t>
+        <w:t xml:space="preserve">j.B- Jumping kick at a low angle.</w:t>
       </w:r>
     </w:p>
     <w:p>
@@ -1444,7 +1444,7 @@
         <w:rPr>
           <w:rtl w:val="0"/>
         </w:rPr>
-        <w:t xml:space="preserve">j.C- Jumping kick at a low angle.</w:t>
+        <w:t xml:space="preserve">j.C-  Far reaching, horizontal kick.</w:t>
       </w:r>
     </w:p>
     <w:p>
@@ -1965,12 +1965,12 @@
           <wp:inline distB="114300" distT="114300" distL="114300" distR="114300">
             <wp:extent cx="523875" cy="1019175"/>
             <wp:effectExtent b="0" l="0" r="0" t="0"/>
-            <wp:docPr id="1" name="image18.png"/>
+            <wp:docPr id="1" name="image3.png"/>
             <a:graphic>
               <a:graphicData uri="http://schemas.openxmlformats.org/drawingml/2006/picture">
                 <pic:pic>
                   <pic:nvPicPr>
-                    <pic:cNvPr id="0" name="image18.png"/>
+                    <pic:cNvPr id="0" name="image3.png"/>
                     <pic:cNvPicPr preferRelativeResize="0"/>
                   </pic:nvPicPr>
                   <pic:blipFill>
@@ -2134,19 +2134,19 @@
         <w:rPr>
           <w:rtl w:val="0"/>
         </w:rPr>
-        <w:t xml:space="preserve">214(E) -- Vine Transit- Envelop yourself in vines and travel underground (Zato BTL)</w:t>
-      </w:r>
-    </w:p>
-    <w:p>
-      <w:pPr>
-        <w:contextualSpacing w:val="0"/>
-        <w:rPr/>
-      </w:pPr>
-      <w:r>
-        <w:rPr>
-          <w:rtl w:val="0"/>
-        </w:rPr>
-        <w:t xml:space="preserve">Element Super(236A/B/C + E) -- Soul Transfusion- Healing field that restores owner HP and decreases enemy HP while they are both in the field. Last 7 seconds.</w:t>
+        <w:t xml:space="preserve">214(E) -- Vine Transit- Envelop yourself in vines and travel underground (Similar to Zato’s Break The Law from Guilty Gear)</w:t>
+      </w:r>
+    </w:p>
+    <w:p>
+      <w:pPr>
+        <w:contextualSpacing w:val="0"/>
+        <w:rPr/>
+      </w:pPr>
+      <w:r>
+        <w:rPr>
+          <w:rtl w:val="0"/>
+        </w:rPr>
+        <w:t xml:space="preserve">Element Super(236A/B/C + E) -- Soul Transfusion- Healing field that restores owner HP and decreases enemy HP while they are both in the field. Last 6 seconds.</w:t>
       </w:r>
     </w:p>
     <w:p>
@@ -2217,7 +2217,7 @@
         <w:rPr>
           <w:rtl w:val="0"/>
         </w:rPr>
-        <w:t xml:space="preserve">Element Super(236A/B/C + E) -- Impending Death- Summon a slow moving, multi-hitting projectile(Similar to Dormammu’s Stalking Flare)</w:t>
+        <w:t xml:space="preserve">Element Super(236A/B/C + E) -- Impending Death- Summon a slow moving, multi-hitting projectile(Similar to Dormammu’s Stalking Flare from Ultimate Marvel vs Capcom 3)</w:t>
       </w:r>
     </w:p>
     <w:p>
@@ -2345,7 +2345,7 @@
         <w:rPr>
           <w:rtl w:val="0"/>
         </w:rPr>
-        <w:t xml:space="preserve">Passive: Extra Air Option</w:t>
+        <w:t xml:space="preserve">Passive: Extra Air Movement Option</w:t>
       </w:r>
     </w:p>
     <w:p>
@@ -2387,7 +2387,7 @@
         <w:rPr>
           <w:rtl w:val="0"/>
         </w:rPr>
-        <w:t xml:space="preserve">Element Super(236A/B/C + E) -- Time Skip- Quickly rushes forward and attacks the opponent. Projectile invincible. (Johnny’s SDTH)</w:t>
+        <w:t xml:space="preserve">Element Super(236A/B/C + E) -- Time Skip- Quickly rushes forward and attacks the opponent. Projectile invincible. (Similar to Johnny’s Treasure Hunt from Guilty Gear)</w:t>
       </w:r>
     </w:p>
     <w:sectPr>

</xml_diff>